<commit_message>
Removes unused document templates
Deletes redundant document templates related to 'garantia_mobiliaria' and 'reconocimiento_deuda' for female subjects, streamlining the legal document blueprints.
</commit_message>
<xml_diff>
--- a/apps/legal-docs-blueprints/templates/garantia_mobiliaria/garantia_mobiliaria-mujer.docx
+++ b/apps/legal-docs-blueprints/templates/garantia_mobiliaria/garantia_mobiliaria-mujer.docx
@@ -5077,21 +5077,30 @@
           <w:sz w:val="20"/>
           <w:szCs w:val="20"/>
         </w:rPr>
-        <w:t>NOMBRE</w:t>
-      </w:r>
-    </w:p>
-    <w:p>
-      <w:pPr>
-        <w:shd w:val="clear" w:color="auto" w:fill="FFFFFF"/>
-        <w:spacing w:after="160" w:line="360" w:lineRule="auto"/>
-        <w:jc w:val="both"/>
-        <w:rPr>
-          <w:rFonts w:ascii="Arial" w:eastAsia="Arial" w:hAnsi="Arial" w:cs="Arial"/>
+        <w:t>{</w:t>
+      </w:r>
+      <w:proofErr w:type="spellStart"/>
+      <w:r>
+        <w:rPr>
+          <w:rFonts w:ascii="Arial" w:eastAsia="Arial" w:hAnsi="Arial" w:cs="Arial"/>
+          <w:b/>
+          <w:color w:val="000000"/>
+          <w:sz w:val="20"/>
+          <w:szCs w:val="20"/>
+        </w:rPr>
+        <w:t>nombreCompleto</w:t>
+      </w:r>
+      <w:proofErr w:type="spellEnd"/>
+      <w:r>
+        <w:rPr>
+          <w:rFonts w:ascii="Arial" w:eastAsia="Arial" w:hAnsi="Arial" w:cs="Arial"/>
+          <w:b/>
           <w:color w:val="1A1A1A"/>
           <w:sz w:val="20"/>
           <w:szCs w:val="20"/>
         </w:rPr>
-      </w:pPr>
+        <w:t>}</w:t>
+      </w:r>
     </w:p>
     <w:p>
       <w:pPr>

</xml_diff>